<commit_message>
modified template to use place_holders to be replaced during invoice generation
</commit_message>
<xml_diff>
--- a/template.docx
+++ b/template.docx
@@ -153,91 +153,7 @@
                 <w:b w:val="0"/>
                 <w:rtl w:val="0"/>
               </w:rPr>
-              <w:t xml:space="preserve">ADDRESS</w:t>
-            </w:r>
-          </w:p>
-          <w:p>
-            <w:pPr>
-              <w:keepNext w:val="0"/>
-              <w:keepLines w:val="0"/>
-              <w:widowControl w:val="1"/>
-              <w:pBdr>
-                <w:top w:space="0" w:sz="0" w:val="nil"/>
-                <w:left w:space="0" w:sz="0" w:val="nil"/>
-                <w:bottom w:space="0" w:sz="0" w:val="nil"/>
-                <w:right w:space="0" w:sz="0" w:val="nil"/>
-                <w:between w:space="0" w:sz="0" w:val="nil"/>
-              </w:pBdr>
-              <w:shd w:fill="auto" w:val="clear"/>
-              <w:spacing w:after="0" w:before="0" w:line="240" w:lineRule="auto"/>
-              <w:ind w:left="0" w:right="0" w:firstLine="0"/>
-              <w:jc w:val="left"/>
-              <w:rPr>
-                <w:b w:val="0"/>
-              </w:rPr>
-            </w:pPr>
-            <w:r>
-              <w:rPr>
-                <w:b w:val="0"/>
-                <w:rtl w:val="0"/>
-              </w:rPr>
-              <w:t xml:space="preserve">ADDRESS</w:t>
-            </w:r>
-          </w:p>
-          <w:p>
-            <w:pPr>
-              <w:keepNext w:val="0"/>
-              <w:keepLines w:val="0"/>
-              <w:widowControl w:val="1"/>
-              <w:pBdr>
-                <w:top w:space="0" w:sz="0" w:val="nil"/>
-                <w:left w:space="0" w:sz="0" w:val="nil"/>
-                <w:bottom w:space="0" w:sz="0" w:val="nil"/>
-                <w:right w:space="0" w:sz="0" w:val="nil"/>
-                <w:between w:space="0" w:sz="0" w:val="nil"/>
-              </w:pBdr>
-              <w:shd w:fill="auto" w:val="clear"/>
-              <w:spacing w:after="0" w:before="0" w:line="240" w:lineRule="auto"/>
-              <w:ind w:left="0" w:right="0" w:firstLine="0"/>
-              <w:jc w:val="left"/>
-              <w:rPr>
-                <w:b w:val="0"/>
-              </w:rPr>
-            </w:pPr>
-            <w:r>
-              <w:rPr>
-                <w:b w:val="0"/>
-                <w:rtl w:val="0"/>
-              </w:rPr>
-              <w:t xml:space="preserve">ADDRESS</w:t>
-            </w:r>
-          </w:p>
-          <w:p>
-            <w:pPr>
-              <w:keepNext w:val="0"/>
-              <w:keepLines w:val="0"/>
-              <w:widowControl w:val="1"/>
-              <w:pBdr>
-                <w:top w:space="0" w:sz="0" w:val="nil"/>
-                <w:left w:space="0" w:sz="0" w:val="nil"/>
-                <w:bottom w:space="0" w:sz="0" w:val="nil"/>
-                <w:right w:space="0" w:sz="0" w:val="nil"/>
-                <w:between w:space="0" w:sz="0" w:val="nil"/>
-              </w:pBdr>
-              <w:shd w:fill="auto" w:val="clear"/>
-              <w:spacing w:after="0" w:before="0" w:line="240" w:lineRule="auto"/>
-              <w:ind w:left="0" w:right="0" w:firstLine="0"/>
-              <w:jc w:val="left"/>
-              <w:rPr>
-                <w:b w:val="0"/>
-              </w:rPr>
-            </w:pPr>
-            <w:r>
-              <w:rPr>
-                <w:b w:val="0"/>
-                <w:rtl w:val="0"/>
-              </w:rPr>
-              <w:t xml:space="preserve">ADDRESS</w:t>
+              <w:t xml:space="preserve">place_holder_address</w:t>
             </w:r>
           </w:p>
           <w:p>
@@ -354,7 +270,7 @@
                 <w:b w:val="0"/>
                 <w:rtl w:val="0"/>
               </w:rPr>
-              <w:t xml:space="preserve">NUMBER</w:t>
+              <w:t xml:space="preserve">place_holder_phone_number</w:t>
             </w:r>
             <w:r>
               <w:rPr>
@@ -544,7 +460,7 @@
                 <w:color w:val="404040"/>
                 <w:rtl w:val="0"/>
               </w:rPr>
-              <w:t xml:space="preserve">invoice_number</w:t>
+              <w:t xml:space="preserve">place_holder_invoice_number</w:t>
             </w:r>
           </w:p>
           <w:p>
@@ -562,7 +478,7 @@
                 <w:color w:val="404040"/>
                 <w:rtl w:val="0"/>
               </w:rPr>
-              <w:t xml:space="preserve"> date</w:t>
+              <w:t xml:space="preserve"> place_holder_date</w:t>
             </w:r>
           </w:p>
         </w:tc>
@@ -706,7 +622,7 @@
                 <w:b w:val="0"/>
                 <w:rtl w:val="0"/>
               </w:rPr>
-              <w:t xml:space="preserve">RECIPIENT</w:t>
+              <w:t xml:space="preserve">place_holder_recipient</w:t>
             </w:r>
           </w:p>
           <w:p>
@@ -732,7 +648,7 @@
                 <w:b w:val="0"/>
                 <w:rtl w:val="0"/>
               </w:rPr>
-              <w:t xml:space="preserve">Contact info: EXAMPLE@BOOT.DEV</w:t>
+              <w:t xml:space="preserve">Contact info: place_holder_email</w:t>
             </w:r>
           </w:p>
           <w:p>
@@ -1066,7 +982,7 @@
               <w:rPr>
                 <w:rtl w:val="0"/>
               </w:rPr>
-              <w:t xml:space="preserve">Trumpet Playing Services at LOCATION - DATE</w:t>
+              <w:t xml:space="preserve">Trumpet Playing Services at place_holder_location - place_holder_date</w:t>
             </w:r>
           </w:p>
         </w:tc>
@@ -1074,20 +990,6 @@
           <w:tcPr/>
           <w:p>
             <w:pPr>
-              <w:keepNext w:val="0"/>
-              <w:keepLines w:val="0"/>
-              <w:widowControl w:val="1"/>
-              <w:pBdr>
-                <w:top w:space="0" w:sz="0" w:val="nil"/>
-                <w:left w:space="0" w:sz="0" w:val="nil"/>
-                <w:bottom w:space="0" w:sz="0" w:val="nil"/>
-                <w:right w:space="0" w:sz="0" w:val="nil"/>
-                <w:between w:space="0" w:sz="0" w:val="nil"/>
-              </w:pBdr>
-              <w:shd w:fill="auto" w:val="clear"/>
-              <w:spacing w:after="40" w:before="0" w:line="240" w:lineRule="auto"/>
-              <w:ind w:left="0" w:right="0" w:firstLine="0"/>
-              <w:jc w:val="right"/>
               <w:rPr>
                 <w:rFonts w:ascii="Century Gothic" w:cs="Century Gothic" w:eastAsia="Century Gothic" w:hAnsi="Century Gothic"/>
                 <w:b w:val="0"/>
@@ -1105,10 +1007,9 @@
             <w:r>
               <w:rPr>
                 <w:b w:val="0"/>
-                <w:color w:val="404040"/>
                 <w:rtl w:val="0"/>
               </w:rPr>
-              <w:t xml:space="preserve">€200.00</w:t>
+              <w:t xml:space="preserve">place_holder_base_fee</w:t>
             </w:r>
             <w:r>
               <w:rPr>
@@ -1193,7 +1094,7 @@
               <w:rPr>
                 <w:rtl w:val="0"/>
               </w:rPr>
-              <w:t xml:space="preserve">Travel Tier 0</w:t>
+              <w:t xml:space="preserve">Travel Tier place_holder_travel_tier</w:t>
             </w:r>
           </w:p>
         </w:tc>
@@ -1214,7 +1115,7 @@
                 <w:color w:val="404040"/>
                 <w:rtl w:val="0"/>
               </w:rPr>
-              <w:t xml:space="preserve">€0.00</w:t>
+              <w:t xml:space="preserve">place_holder_travel_tier_fee</w:t>
             </w:r>
           </w:p>
         </w:tc>
@@ -1277,7 +1178,7 @@
               <w:rPr>
                 <w:rtl w:val="0"/>
               </w:rPr>
-              <w:t xml:space="preserve">Fuel (100%)</w:t>
+              <w:t xml:space="preserve">Fuel place_holder_carpooling</w:t>
             </w:r>
           </w:p>
         </w:tc>
@@ -1285,8 +1186,6 @@
           <w:tcPr/>
           <w:p>
             <w:pPr>
-              <w:spacing w:after="40" w:lineRule="auto"/>
-              <w:jc w:val="right"/>
               <w:rPr>
                 <w:b w:val="0"/>
                 <w:color w:val="404040"/>
@@ -1296,11 +1195,14 @@
             <w:r>
               <w:rPr>
                 <w:b w:val="0"/>
-                <w:color w:val="404040"/>
-                <w:highlight w:val="white"/>
                 <w:rtl w:val="0"/>
               </w:rPr>
-              <w:t xml:space="preserve">€0.00</w:t>
+              <w:t xml:space="preserve">place_holder_fuel_total</w:t>
+            </w:r>
+            <w:r>
+              <w:rPr>
+                <w:rtl w:val="0"/>
+              </w:rPr>
             </w:r>
           </w:p>
         </w:tc>
@@ -1371,8 +1273,6 @@
           <w:tcPr/>
           <w:p>
             <w:pPr>
-              <w:spacing w:after="40" w:lineRule="auto"/>
-              <w:jc w:val="right"/>
               <w:rPr>
                 <w:b w:val="0"/>
                 <w:color w:val="404040"/>
@@ -1381,10 +1281,14 @@
             <w:r>
               <w:rPr>
                 <w:b w:val="0"/>
-                <w:color w:val="404040"/>
                 <w:rtl w:val="0"/>
               </w:rPr>
-              <w:t xml:space="preserve">€0.00</w:t>
+              <w:t xml:space="preserve">place_holder_tolls</w:t>
+            </w:r>
+            <w:r>
+              <w:rPr>
+                <w:rtl w:val="0"/>
+              </w:rPr>
             </w:r>
           </w:p>
         </w:tc>
@@ -1500,20 +1404,6 @@
           <w:tcPr/>
           <w:p>
             <w:pPr>
-              <w:keepNext w:val="0"/>
-              <w:keepLines w:val="0"/>
-              <w:widowControl w:val="1"/>
-              <w:pBdr>
-                <w:top w:space="0" w:sz="0" w:val="nil"/>
-                <w:left w:space="0" w:sz="0" w:val="nil"/>
-                <w:bottom w:space="0" w:sz="0" w:val="nil"/>
-                <w:right w:space="0" w:sz="0" w:val="nil"/>
-                <w:between w:space="0" w:sz="0" w:val="nil"/>
-              </w:pBdr>
-              <w:shd w:fill="auto" w:val="clear"/>
-              <w:spacing w:after="40" w:before="0" w:line="240" w:lineRule="auto"/>
-              <w:ind w:left="0" w:right="0" w:firstLine="0"/>
-              <w:jc w:val="right"/>
               <w:rPr>
                 <w:b w:val="0"/>
                 <w:highlight w:val="white"/>
@@ -1522,10 +1412,14 @@
             <w:r>
               <w:rPr>
                 <w:b w:val="0"/>
-                <w:highlight w:val="white"/>
                 <w:rtl w:val="0"/>
               </w:rPr>
-              <w:t xml:space="preserve">€200.00</w:t>
+              <w:t xml:space="preserve">place_holder_grand_total</w:t>
+            </w:r>
+            <w:r>
+              <w:rPr>
+                <w:rtl w:val="0"/>
+              </w:rPr>
             </w:r>
           </w:p>
         </w:tc>
@@ -1596,7 +1490,14 @@
         <w:rPr>
           <w:rtl w:val="0"/>
         </w:rPr>
-        <w:t xml:space="preserve">Payment can be made by bank transfer to IBAN </w:t>
+        <w:t xml:space="preserve">Payment can be made by bank transfer to </w:t>
+      </w:r>
+      <w:r>
+        <w:rPr>
+          <w:color w:val="000000"/>
+          <w:rtl w:val="0"/>
+        </w:rPr>
+        <w:t xml:space="preserve">place_holder_iban</w:t>
       </w:r>
       <w:r>
         <w:rPr>

</xml_diff>

<commit_message>
update generator.py and add email functionality first attempt
</commit_message>
<xml_diff>
--- a/template.docx
+++ b/template.docx
@@ -85,7 +85,7 @@
               <w:rPr>
                 <w:rtl w:val="0"/>
               </w:rPr>
-              <w:t xml:space="preserve">Adam Tait</w:t>
+              <w:t xml:space="preserve">Placeholder_sender</w:t>
             </w:r>
           </w:p>
           <w:p>
@@ -153,7 +153,7 @@
                 <w:b w:val="0"/>
                 <w:rtl w:val="0"/>
               </w:rPr>
-              <w:t xml:space="preserve">place_holder_address</w:t>
+              <w:t xml:space="preserve">placeholder_address</w:t>
             </w:r>
           </w:p>
           <w:p>
@@ -270,7 +270,7 @@
                 <w:b w:val="0"/>
                 <w:rtl w:val="0"/>
               </w:rPr>
-              <w:t xml:space="preserve">place_holder_phone_number</w:t>
+              <w:t xml:space="preserve">placeholder_phone_number</w:t>
             </w:r>
             <w:r>
               <w:rPr>
@@ -460,7 +460,7 @@
                 <w:color w:val="404040"/>
                 <w:rtl w:val="0"/>
               </w:rPr>
-              <w:t xml:space="preserve">place_holder_invoice_number</w:t>
+              <w:t xml:space="preserve">placeholder_invoice_number</w:t>
             </w:r>
           </w:p>
           <w:p>
@@ -478,7 +478,7 @@
                 <w:color w:val="404040"/>
                 <w:rtl w:val="0"/>
               </w:rPr>
-              <w:t xml:space="preserve"> place_holder_date</w:t>
+              <w:t xml:space="preserve"> placeholder_formatted_date</w:t>
             </w:r>
           </w:p>
         </w:tc>
@@ -622,7 +622,7 @@
                 <w:b w:val="0"/>
                 <w:rtl w:val="0"/>
               </w:rPr>
-              <w:t xml:space="preserve">place_holder_recipient</w:t>
+              <w:t xml:space="preserve">placeholder_recipient</w:t>
             </w:r>
           </w:p>
           <w:p>
@@ -648,7 +648,7 @@
                 <w:b w:val="0"/>
                 <w:rtl w:val="0"/>
               </w:rPr>
-              <w:t xml:space="preserve">Contact info: place_holder_email</w:t>
+              <w:t xml:space="preserve">Contact info: placeholder_recipient_email</w:t>
             </w:r>
           </w:p>
           <w:p>
@@ -982,7 +982,7 @@
               <w:rPr>
                 <w:rtl w:val="0"/>
               </w:rPr>
-              <w:t xml:space="preserve">Trumpet Playing Services at place_holder_location - place_holder_date</w:t>
+              <w:t xml:space="preserve">Trumpet Playing Services at placeholder_location - placeholder_date</w:t>
             </w:r>
           </w:p>
         </w:tc>
@@ -1009,7 +1009,7 @@
                 <w:b w:val="0"/>
                 <w:rtl w:val="0"/>
               </w:rPr>
-              <w:t xml:space="preserve">place_holder_base_fee</w:t>
+              <w:t xml:space="preserve">placeholder_base_fee</w:t>
             </w:r>
             <w:r>
               <w:rPr>
@@ -1094,7 +1094,7 @@
               <w:rPr>
                 <w:rtl w:val="0"/>
               </w:rPr>
-              <w:t xml:space="preserve">Travel Tier place_holder_travel_tier</w:t>
+              <w:t xml:space="preserve">Travel Tier placeholder_travel_tier</w:t>
             </w:r>
           </w:p>
         </w:tc>
@@ -1115,7 +1115,7 @@
                 <w:color w:val="404040"/>
                 <w:rtl w:val="0"/>
               </w:rPr>
-              <w:t xml:space="preserve">place_holder_travel_tier_fee</w:t>
+              <w:t xml:space="preserve">placeholder_travel_tier_fee</w:t>
             </w:r>
           </w:p>
         </w:tc>
@@ -1178,7 +1178,7 @@
               <w:rPr>
                 <w:rtl w:val="0"/>
               </w:rPr>
-              <w:t xml:space="preserve">Fuel place_holder_carpooling</w:t>
+              <w:t xml:space="preserve">Fuel placeholder_carpooling</w:t>
             </w:r>
           </w:p>
         </w:tc>
@@ -1197,7 +1197,7 @@
                 <w:b w:val="0"/>
                 <w:rtl w:val="0"/>
               </w:rPr>
-              <w:t xml:space="preserve">place_holder_fuel_total</w:t>
+              <w:t xml:space="preserve">placeholder_fuel_total</w:t>
             </w:r>
             <w:r>
               <w:rPr>
@@ -1283,7 +1283,7 @@
                 <w:b w:val="0"/>
                 <w:rtl w:val="0"/>
               </w:rPr>
-              <w:t xml:space="preserve">place_holder_tolls</w:t>
+              <w:t xml:space="preserve">placeholder_tolls</w:t>
             </w:r>
             <w:r>
               <w:rPr>
@@ -1414,7 +1414,7 @@
                 <w:b w:val="0"/>
                 <w:rtl w:val="0"/>
               </w:rPr>
-              <w:t xml:space="preserve">place_holder_grand_total</w:t>
+              <w:t xml:space="preserve">placeholder_grand_total</w:t>
             </w:r>
             <w:r>
               <w:rPr>
@@ -1497,7 +1497,7 @@
           <w:color w:val="000000"/>
           <w:rtl w:val="0"/>
         </w:rPr>
-        <w:t xml:space="preserve">place_holder_iban</w:t>
+        <w:t xml:space="preserve">placeholder_iban</w:t>
       </w:r>
       <w:r>
         <w:rPr>

</xml_diff>

<commit_message>
make program more universal
</commit_message>
<xml_diff>
--- a/template.docx
+++ b/template.docx
@@ -20,14 +20,10 @@
         <w:ind w:left="0" w:right="0" w:firstLine="0"/>
         <w:jc w:val="left"/>
         <w:rPr>
-          <w:rFonts w:ascii="Arial" w:cs="Arial" w:eastAsia="Arial" w:hAnsi="Arial"/>
-          <w:b w:val="0"/>
           <w:i w:val="0"/>
           <w:smallCaps w:val="0"/>
           <w:strike w:val="0"/>
           <w:color w:val="000000"/>
-          <w:sz w:val="22"/>
-          <w:szCs w:val="22"/>
           <w:u w:val="none"/>
           <w:shd w:fill="auto" w:val="clear"/>
           <w:vertAlign w:val="baseline"/>
@@ -57,14 +53,14 @@
         <w:tblLook w:val="0620"/>
       </w:tblPr>
       <w:tblGrid>
-        <w:gridCol w:w="5925"/>
-        <w:gridCol w:w="1845"/>
-        <w:gridCol w:w="2685"/>
+        <w:gridCol w:w="5895"/>
+        <w:gridCol w:w="1425"/>
+        <w:gridCol w:w="3135"/>
         <w:tblGridChange w:id="0">
           <w:tblGrid>
-            <w:gridCol w:w="5925"/>
-            <w:gridCol w:w="1845"/>
-            <w:gridCol w:w="2685"/>
+            <w:gridCol w:w="5895"/>
+            <w:gridCol w:w="1425"/>
+            <w:gridCol w:w="3135"/>
           </w:tblGrid>
         </w:tblGridChange>
       </w:tblGrid>
@@ -78,7 +74,6 @@
           <w:tcPr/>
           <w:p>
             <w:pPr>
-              <w:pStyle w:val="Heading2"/>
               <w:rPr/>
             </w:pPr>
             <w:r>
@@ -92,7 +87,6 @@
             <w:pPr>
               <w:rPr>
                 <w:i w:val="1"/>
-                <w:color w:val="404040"/>
               </w:rPr>
             </w:pPr>
             <w:r>
@@ -108,7 +102,6 @@
           </w:tcPr>
           <w:p>
             <w:pPr>
-              <w:pStyle w:val="Heading1"/>
               <w:rPr/>
             </w:pPr>
             <w:r>
@@ -199,14 +192,10 @@
               <w:ind w:left="0" w:right="0" w:firstLine="0"/>
               <w:jc w:val="left"/>
               <w:rPr>
-                <w:rFonts w:ascii="Century Gothic" w:cs="Century Gothic" w:eastAsia="Century Gothic" w:hAnsi="Century Gothic"/>
                 <w:b w:val="0"/>
                 <w:i w:val="0"/>
                 <w:smallCaps w:val="0"/>
                 <w:strike w:val="0"/>
-                <w:color w:val="000000"/>
-                <w:sz w:val="22"/>
-                <w:szCs w:val="22"/>
                 <w:u w:val="none"/>
                 <w:shd w:fill="auto" w:val="clear"/>
                 <w:vertAlign w:val="baseline"/>
@@ -235,14 +224,10 @@
               <w:ind w:left="0" w:right="0" w:firstLine="0"/>
               <w:jc w:val="left"/>
               <w:rPr>
-                <w:rFonts w:ascii="Century Gothic" w:cs="Century Gothic" w:eastAsia="Century Gothic" w:hAnsi="Century Gothic"/>
                 <w:b w:val="0"/>
                 <w:i w:val="0"/>
                 <w:smallCaps w:val="0"/>
                 <w:strike w:val="0"/>
-                <w:color w:val="000000"/>
-                <w:sz w:val="22"/>
-                <w:szCs w:val="22"/>
                 <w:u w:val="none"/>
                 <w:shd w:fill="auto" w:val="clear"/>
                 <w:vertAlign w:val="baseline"/>
@@ -250,14 +235,10 @@
             </w:pPr>
             <w:r>
               <w:rPr>
-                <w:rFonts w:ascii="Century Gothic" w:cs="Century Gothic" w:eastAsia="Century Gothic" w:hAnsi="Century Gothic"/>
                 <w:b w:val="0"/>
                 <w:i w:val="0"/>
                 <w:smallCaps w:val="0"/>
                 <w:strike w:val="0"/>
-                <w:color w:val="000000"/>
-                <w:sz w:val="22"/>
-                <w:szCs w:val="22"/>
                 <w:u w:val="none"/>
                 <w:shd w:fill="auto" w:val="clear"/>
                 <w:vertAlign w:val="baseline"/>
@@ -295,14 +276,10 @@
               <w:ind w:left="0" w:right="0" w:firstLine="0"/>
               <w:jc w:val="left"/>
               <w:rPr>
-                <w:rFonts w:ascii="Century Gothic" w:cs="Century Gothic" w:eastAsia="Century Gothic" w:hAnsi="Century Gothic"/>
                 <w:b w:val="0"/>
                 <w:i w:val="0"/>
                 <w:smallCaps w:val="0"/>
                 <w:strike w:val="0"/>
-                <w:color w:val="000000"/>
-                <w:sz w:val="22"/>
-                <w:szCs w:val="22"/>
                 <w:u w:val="none"/>
                 <w:shd w:fill="auto" w:val="clear"/>
                 <w:vertAlign w:val="baseline"/>
@@ -316,7 +293,9 @@
           </w:p>
         </w:tc>
         <w:tc>
-          <w:tcPr/>
+          <w:tcPr>
+            <w:gridSpan w:val="2"/>
+          </w:tcPr>
           <w:p>
             <w:pPr>
               <w:keepNext w:val="0"/>
@@ -335,19 +314,13 @@
               <w:jc w:val="right"/>
               <w:rPr>
                 <w:b w:val="0"/>
-                <w:color w:val="404040"/>
               </w:rPr>
             </w:pPr>
             <w:r>
               <w:rPr>
-                <w:rFonts w:ascii="Century Gothic" w:cs="Century Gothic" w:eastAsia="Century Gothic" w:hAnsi="Century Gothic"/>
-                <w:b w:val="1"/>
                 <w:i w:val="0"/>
                 <w:smallCaps w:val="0"/>
                 <w:strike w:val="0"/>
-                <w:color w:val="2e75b5"/>
-                <w:sz w:val="22"/>
-                <w:szCs w:val="22"/>
                 <w:u w:val="none"/>
                 <w:shd w:fill="auto" w:val="clear"/>
                 <w:vertAlign w:val="baseline"/>
@@ -357,14 +330,9 @@
             </w:r>
             <w:r>
               <w:rPr>
-                <w:rFonts w:ascii="Century Gothic" w:cs="Century Gothic" w:eastAsia="Century Gothic" w:hAnsi="Century Gothic"/>
-                <w:b w:val="1"/>
                 <w:i w:val="0"/>
                 <w:smallCaps w:val="1"/>
                 <w:strike w:val="0"/>
-                <w:color w:val="2e75b5"/>
-                <w:sz w:val="22"/>
-                <w:szCs w:val="22"/>
                 <w:u w:val="none"/>
                 <w:shd w:fill="auto" w:val="clear"/>
                 <w:vertAlign w:val="baseline"/>
@@ -375,7 +343,6 @@
             <w:r>
               <w:rPr>
                 <w:smallCaps w:val="1"/>
-                <w:color w:val="2e75b5"/>
                 <w:rtl w:val="0"/>
               </w:rPr>
               <w:t xml:space="preserve">#</w:t>
@@ -383,10 +350,16 @@
             <w:r>
               <w:rPr>
                 <w:b w:val="0"/>
-                <w:color w:val="404040"/>
                 <w:rtl w:val="0"/>
               </w:rPr>
               <w:t xml:space="preserve"> </w:t>
+            </w:r>
+            <w:r>
+              <w:rPr>
+                <w:b w:val="0"/>
+                <w:rtl w:val="0"/>
+              </w:rPr>
+              <w:t xml:space="preserve">placeholder_invoice_number</w:t>
             </w:r>
           </w:p>
           <w:p>
@@ -406,79 +379,54 @@
               <w:ind w:left="0" w:right="0" w:firstLine="0"/>
               <w:jc w:val="right"/>
               <w:rPr>
-                <w:rFonts w:ascii="Century Gothic" w:cs="Century Gothic" w:eastAsia="Century Gothic" w:hAnsi="Century Gothic"/>
                 <w:b w:val="0"/>
-                <w:i w:val="0"/>
-                <w:smallCaps w:val="0"/>
-                <w:strike w:val="0"/>
-                <w:color w:val="404040"/>
-                <w:sz w:val="22"/>
-                <w:szCs w:val="22"/>
-                <w:u w:val="none"/>
-                <w:shd w:fill="auto" w:val="clear"/>
-                <w:vertAlign w:val="baseline"/>
               </w:rPr>
             </w:pPr>
             <w:r>
               <w:rPr>
-                <w:rFonts w:ascii="Century Gothic" w:cs="Century Gothic" w:eastAsia="Century Gothic" w:hAnsi="Century Gothic"/>
-                <w:b w:val="1"/>
                 <w:i w:val="0"/>
                 <w:smallCaps w:val="0"/>
                 <w:strike w:val="0"/>
-                <w:color w:val="2e75b5"/>
-                <w:sz w:val="22"/>
-                <w:szCs w:val="22"/>
                 <w:u w:val="none"/>
                 <w:shd w:fill="auto" w:val="clear"/>
                 <w:vertAlign w:val="baseline"/>
                 <w:rtl w:val="0"/>
               </w:rPr>
-              <w:t xml:space="preserve">DATE</w:t>
+              <w:t xml:space="preserve">DATE </w:t>
             </w:r>
+            <w:r>
+              <w:rPr>
+                <w:b w:val="0"/>
+                <w:rtl w:val="0"/>
+              </w:rPr>
+              <w:t xml:space="preserve">placeholder_formatted_date</w:t>
+            </w:r>
+          </w:p>
+          <w:p>
+            <w:pPr>
+              <w:spacing w:after="40" w:lineRule="auto"/>
+              <w:jc w:val="right"/>
+              <w:rPr>
+                <w:b w:val="0"/>
+              </w:rPr>
+            </w:pPr>
             <w:r>
               <w:rPr>
                 <w:rtl w:val="0"/>
               </w:rPr>
             </w:r>
           </w:p>
-        </w:tc>
-        <w:tc>
-          <w:tcPr/>
           <w:p>
             <w:pPr>
               <w:spacing w:after="40" w:lineRule="auto"/>
-              <w:jc w:val="right"/>
               <w:rPr>
                 <w:b w:val="0"/>
-                <w:color w:val="404040"/>
               </w:rPr>
             </w:pPr>
             <w:r>
               <w:rPr>
-                <w:b w:val="0"/>
-                <w:color w:val="404040"/>
                 <w:rtl w:val="0"/>
               </w:rPr>
-              <w:t xml:space="preserve">placeholder_invoice_number</w:t>
-            </w:r>
-          </w:p>
-          <w:p>
-            <w:pPr>
-              <w:spacing w:after="40" w:lineRule="auto"/>
-              <w:jc w:val="left"/>
-              <w:rPr>
-                <w:b w:val="0"/>
-                <w:color w:val="404040"/>
-              </w:rPr>
-            </w:pPr>
-            <w:r>
-              <w:rPr>
-                <w:b w:val="0"/>
-                <w:color w:val="404040"/>
-                <w:rtl w:val="0"/>
-              </w:rPr>
-              <w:t xml:space="preserve">placeholder_formatted_date</w:t>
             </w:r>
           </w:p>
         </w:tc>
@@ -508,14 +456,9 @@
               <w:ind w:left="0" w:right="0" w:firstLine="0"/>
               <w:jc w:val="left"/>
               <w:rPr>
-                <w:rFonts w:ascii="Century Gothic" w:cs="Century Gothic" w:eastAsia="Century Gothic" w:hAnsi="Century Gothic"/>
-                <w:b w:val="1"/>
                 <w:i w:val="0"/>
                 <w:smallCaps w:val="0"/>
                 <w:strike w:val="0"/>
-                <w:color w:val="2e75b5"/>
-                <w:sz w:val="22"/>
-                <w:szCs w:val="22"/>
                 <w:u w:val="none"/>
                 <w:shd w:fill="auto" w:val="clear"/>
                 <w:vertAlign w:val="baseline"/>
@@ -544,14 +487,9 @@
               <w:ind w:left="0" w:right="0" w:firstLine="0"/>
               <w:jc w:val="left"/>
               <w:rPr>
-                <w:rFonts w:ascii="Century Gothic" w:cs="Century Gothic" w:eastAsia="Century Gothic" w:hAnsi="Century Gothic"/>
-                <w:b w:val="1"/>
                 <w:i w:val="0"/>
                 <w:smallCaps w:val="0"/>
                 <w:strike w:val="0"/>
-                <w:color w:val="2e75b5"/>
-                <w:sz w:val="22"/>
-                <w:szCs w:val="22"/>
                 <w:u w:val="none"/>
                 <w:shd w:fill="auto" w:val="clear"/>
                 <w:vertAlign w:val="baseline"/>
@@ -580,14 +518,10 @@
               <w:ind w:left="0" w:right="0" w:firstLine="0"/>
               <w:jc w:val="left"/>
               <w:rPr>
-                <w:rFonts w:ascii="Century Gothic" w:cs="Century Gothic" w:eastAsia="Century Gothic" w:hAnsi="Century Gothic"/>
                 <w:b w:val="0"/>
                 <w:i w:val="0"/>
                 <w:smallCaps w:val="0"/>
                 <w:strike w:val="0"/>
-                <w:color w:val="000000"/>
-                <w:sz w:val="22"/>
-                <w:szCs w:val="22"/>
                 <w:u w:val="none"/>
                 <w:shd w:fill="auto" w:val="clear"/>
                 <w:vertAlign w:val="baseline"/>
@@ -595,14 +529,10 @@
             </w:pPr>
             <w:r>
               <w:rPr>
-                <w:rFonts w:ascii="Century Gothic" w:cs="Century Gothic" w:eastAsia="Century Gothic" w:hAnsi="Century Gothic"/>
                 <w:b w:val="0"/>
                 <w:i w:val="0"/>
                 <w:smallCaps w:val="0"/>
                 <w:strike w:val="0"/>
-                <w:color w:val="000000"/>
-                <w:sz w:val="22"/>
-                <w:szCs w:val="22"/>
                 <w:u w:val="none"/>
                 <w:shd w:fill="auto" w:val="clear"/>
                 <w:vertAlign w:val="baseline"/>
@@ -692,14 +622,10 @@
               <w:ind w:left="0" w:right="0" w:firstLine="0"/>
               <w:jc w:val="left"/>
               <w:rPr>
-                <w:rFonts w:ascii="Century Gothic" w:cs="Century Gothic" w:eastAsia="Century Gothic" w:hAnsi="Century Gothic"/>
                 <w:b w:val="0"/>
                 <w:i w:val="0"/>
                 <w:smallCaps w:val="0"/>
                 <w:strike w:val="0"/>
-                <w:color w:val="000000"/>
-                <w:sz w:val="22"/>
-                <w:szCs w:val="22"/>
                 <w:u w:val="none"/>
                 <w:shd w:fill="auto" w:val="clear"/>
                 <w:vertAlign w:val="baseline"/>
@@ -733,14 +659,10 @@
               <w:ind w:left="0" w:right="0" w:firstLine="0"/>
               <w:jc w:val="right"/>
               <w:rPr>
-                <w:rFonts w:ascii="Century Gothic" w:cs="Century Gothic" w:eastAsia="Century Gothic" w:hAnsi="Century Gothic"/>
                 <w:b w:val="0"/>
                 <w:i w:val="0"/>
                 <w:smallCaps w:val="0"/>
                 <w:strike w:val="0"/>
-                <w:color w:val="404040"/>
-                <w:sz w:val="22"/>
-                <w:szCs w:val="22"/>
                 <w:u w:val="none"/>
                 <w:shd w:fill="auto" w:val="clear"/>
                 <w:vertAlign w:val="baseline"/>
@@ -748,14 +670,10 @@
             </w:pPr>
             <w:r>
               <w:rPr>
-                <w:rFonts w:ascii="Century Gothic" w:cs="Century Gothic" w:eastAsia="Century Gothic" w:hAnsi="Century Gothic"/>
                 <w:b w:val="0"/>
                 <w:i w:val="0"/>
                 <w:smallCaps w:val="0"/>
                 <w:strike w:val="0"/>
-                <w:color w:val="404040"/>
-                <w:sz w:val="22"/>
-                <w:szCs w:val="22"/>
                 <w:u w:val="none"/>
                 <w:shd w:fill="auto" w:val="clear"/>
                 <w:vertAlign w:val="baseline"/>
@@ -781,14 +699,10 @@
               <w:ind w:left="0" w:right="0" w:firstLine="0"/>
               <w:jc w:val="right"/>
               <w:rPr>
-                <w:rFonts w:ascii="Century Gothic" w:cs="Century Gothic" w:eastAsia="Century Gothic" w:hAnsi="Century Gothic"/>
                 <w:b w:val="0"/>
                 <w:i w:val="0"/>
                 <w:smallCaps w:val="0"/>
                 <w:strike w:val="0"/>
-                <w:color w:val="404040"/>
-                <w:sz w:val="22"/>
-                <w:szCs w:val="22"/>
                 <w:u w:val="none"/>
                 <w:shd w:fill="auto" w:val="clear"/>
                 <w:vertAlign w:val="baseline"/>
@@ -821,14 +735,10 @@
         <w:ind w:left="0" w:right="0" w:firstLine="0"/>
         <w:jc w:val="left"/>
         <w:rPr>
-          <w:rFonts w:ascii="Century Gothic" w:cs="Century Gothic" w:eastAsia="Century Gothic" w:hAnsi="Century Gothic"/>
-          <w:b w:val="0"/>
           <w:i w:val="0"/>
           <w:smallCaps w:val="0"/>
           <w:strike w:val="0"/>
-          <w:color w:val="404040"/>
-          <w:sz w:val="22"/>
-          <w:szCs w:val="22"/>
+          <w:color w:val="000000"/>
           <w:u w:val="none"/>
           <w:shd w:fill="auto" w:val="clear"/>
           <w:vertAlign w:val="baseline"/>
@@ -847,12 +757,12 @@
         <w:jc w:val="left"/>
         <w:tblInd w:w="-115.0" w:type="dxa"/>
         <w:tblBorders>
-          <w:top w:color="000000" w:space="0" w:sz="24" w:val="single"/>
-          <w:left w:color="000000" w:space="0" w:sz="24" w:val="single"/>
-          <w:bottom w:color="000000" w:space="0" w:sz="24" w:val="single"/>
-          <w:right w:color="000000" w:space="0" w:sz="24" w:val="single"/>
-          <w:insideH w:color="000000" w:space="0" w:sz="6" w:val="single"/>
-          <w:insideV w:color="000000" w:space="0" w:sz="6" w:val="single"/>
+          <w:top w:color="000000" w:space="0" w:sz="12" w:val="single"/>
+          <w:left w:color="000000" w:space="0" w:sz="12" w:val="single"/>
+          <w:bottom w:color="000000" w:space="0" w:sz="12" w:val="single"/>
+          <w:right w:color="000000" w:space="0" w:sz="12" w:val="single"/>
+          <w:insideH w:color="000000" w:space="0" w:sz="12" w:val="single"/>
+          <w:insideV w:color="000000" w:space="0" w:sz="12" w:val="single"/>
         </w:tblBorders>
         <w:tblLayout w:type="fixed"/>
         <w:tblLook w:val="04E0"/>
@@ -876,16 +786,13 @@
           <w:tcPr/>
           <w:p>
             <w:pPr>
-              <w:pStyle w:val="Heading5"/>
               <w:rPr>
-                <w:b w:val="1"/>
-                <w:color w:val="2e75b5"/>
+                <w:color w:val="000000"/>
               </w:rPr>
             </w:pPr>
             <w:r>
               <w:rPr>
-                <w:b w:val="1"/>
-                <w:color w:val="2e75b5"/>
+                <w:color w:val="000000"/>
                 <w:rtl w:val="0"/>
               </w:rPr>
               <w:t xml:space="preserve"> Description</w:t>
@@ -898,17 +805,14 @@
           </w:tcPr>
           <w:p>
             <w:pPr>
-              <w:pStyle w:val="Heading5"/>
               <w:jc w:val="right"/>
               <w:rPr>
-                <w:b w:val="1"/>
-                <w:color w:val="2e75b5"/>
+                <w:color w:val="000000"/>
               </w:rPr>
             </w:pPr>
             <w:r>
               <w:rPr>
-                <w:b w:val="1"/>
-                <w:color w:val="2e75b5"/>
+                <w:color w:val="000000"/>
                 <w:rtl w:val="0"/>
               </w:rPr>
               <w:t xml:space="preserve">Amount</w:t>
@@ -955,7 +859,6 @@
               <w:jc w:val="right"/>
               <w:rPr>
                 <w:b w:val="0"/>
-                <w:color w:val="404040"/>
               </w:rPr>
             </w:pPr>
             <w:r>
@@ -982,7 +885,7 @@
               <w:rPr>
                 <w:rtl w:val="0"/>
               </w:rPr>
-              <w:t xml:space="preserve">Trumpet Playing Services at placeholder_location - placeholder_date</w:t>
+              <w:t xml:space="preserve">placeholder_service at placeholder_location - placeholder_date</w:t>
             </w:r>
           </w:p>
         </w:tc>
@@ -991,14 +894,10 @@
           <w:p>
             <w:pPr>
               <w:rPr>
-                <w:rFonts w:ascii="Century Gothic" w:cs="Century Gothic" w:eastAsia="Century Gothic" w:hAnsi="Century Gothic"/>
                 <w:b w:val="0"/>
                 <w:i w:val="0"/>
                 <w:smallCaps w:val="0"/>
                 <w:strike w:val="0"/>
-                <w:color w:val="404040"/>
-                <w:sz w:val="22"/>
-                <w:szCs w:val="22"/>
                 <w:u w:val="none"/>
                 <w:shd w:fill="auto" w:val="clear"/>
                 <w:vertAlign w:val="baseline"/>
@@ -1042,115 +941,10 @@
           <w:tcPr/>
           <w:p>
             <w:pPr>
-              <w:keepNext w:val="0"/>
-              <w:keepLines w:val="0"/>
-              <w:widowControl w:val="1"/>
-              <w:pBdr>
-                <w:top w:space="0" w:sz="0" w:val="nil"/>
-                <w:left w:space="0" w:sz="0" w:val="nil"/>
-                <w:bottom w:space="0" w:sz="0" w:val="nil"/>
-                <w:right w:space="0" w:sz="0" w:val="nil"/>
-                <w:between w:space="0" w:sz="0" w:val="nil"/>
-              </w:pBdr>
-              <w:shd w:fill="auto" w:val="clear"/>
-              <w:spacing w:after="40" w:before="0" w:line="240" w:lineRule="auto"/>
-              <w:ind w:left="0" w:right="0" w:firstLine="0"/>
-              <w:jc w:val="right"/>
-              <w:rPr>
-                <w:rFonts w:ascii="Century Gothic" w:cs="Century Gothic" w:eastAsia="Century Gothic" w:hAnsi="Century Gothic"/>
-                <w:b w:val="0"/>
-                <w:i w:val="0"/>
-                <w:smallCaps w:val="0"/>
-                <w:strike w:val="0"/>
-                <w:color w:val="404040"/>
-                <w:sz w:val="22"/>
-                <w:szCs w:val="22"/>
-                <w:u w:val="none"/>
-                <w:shd w:fill="auto" w:val="clear"/>
-                <w:vertAlign w:val="baseline"/>
-              </w:rPr>
-            </w:pPr>
-            <w:r>
-              <w:rPr>
-                <w:rtl w:val="0"/>
-              </w:rPr>
-            </w:r>
-          </w:p>
-        </w:tc>
-      </w:tr>
-      <w:tr>
-        <w:trPr>
-          <w:cantSplit w:val="0"/>
-          <w:tblHeader w:val="0"/>
-        </w:trPr>
-        <w:tc>
-          <w:tcPr/>
-          <w:p>
-            <w:pPr>
-              <w:spacing w:line="276" w:lineRule="auto"/>
-              <w:rPr/>
-            </w:pPr>
-            <w:r>
-              <w:rPr>
-                <w:rtl w:val="0"/>
-              </w:rPr>
-              <w:t xml:space="preserve">Travel Tier placeholder_travel_tier</w:t>
-            </w:r>
-          </w:p>
-        </w:tc>
-        <w:tc>
-          <w:tcPr/>
-          <w:p>
-            <w:pPr>
               <w:spacing w:after="40" w:lineRule="auto"/>
               <w:jc w:val="right"/>
               <w:rPr>
                 <w:b w:val="0"/>
-                <w:color w:val="404040"/>
-              </w:rPr>
-            </w:pPr>
-            <w:r>
-              <w:rPr>
-                <w:b w:val="0"/>
-                <w:color w:val="404040"/>
-                <w:rtl w:val="0"/>
-              </w:rPr>
-              <w:t xml:space="preserve">placeholder_travel_tier_fee</w:t>
-            </w:r>
-          </w:p>
-        </w:tc>
-      </w:tr>
-      <w:tr>
-        <w:trPr>
-          <w:cantSplit w:val="0"/>
-          <w:tblHeader w:val="0"/>
-        </w:trPr>
-        <w:tc>
-          <w:tcPr/>
-          <w:p>
-            <w:pPr>
-              <w:spacing w:line="276" w:lineRule="auto"/>
-              <w:rPr/>
-            </w:pPr>
-            <w:r>
-              <w:rPr>
-                <w:rtl w:val="0"/>
-              </w:rPr>
-            </w:r>
-          </w:p>
-        </w:tc>
-        <w:tc>
-          <w:tcPr/>
-          <w:p>
-            <w:pPr>
-              <w:spacing w:after="40" w:lineRule="auto"/>
-              <w:jc w:val="right"/>
-              <w:rPr>
-                <w:rFonts w:ascii="Verdana" w:cs="Verdana" w:eastAsia="Verdana" w:hAnsi="Verdana"/>
-                <w:b w:val="0"/>
-                <w:color w:val="404040"/>
-                <w:sz w:val="20"/>
-                <w:szCs w:val="20"/>
                 <w:highlight w:val="white"/>
               </w:rPr>
             </w:pPr>
@@ -1178,7 +972,7 @@
               <w:rPr>
                 <w:rtl w:val="0"/>
               </w:rPr>
-              <w:t xml:space="preserve">Fuel placeholder_carpooling</w:t>
+              <w:t xml:space="preserve">Fuel </w:t>
             </w:r>
           </w:p>
         </w:tc>
@@ -1188,7 +982,6 @@
             <w:pPr>
               <w:rPr>
                 <w:b w:val="0"/>
-                <w:color w:val="404040"/>
                 <w:highlight w:val="white"/>
               </w:rPr>
             </w:pPr>
@@ -1233,11 +1026,7 @@
               <w:spacing w:after="40" w:lineRule="auto"/>
               <w:jc w:val="right"/>
               <w:rPr>
-                <w:rFonts w:ascii="Verdana" w:cs="Verdana" w:eastAsia="Verdana" w:hAnsi="Verdana"/>
                 <w:b w:val="0"/>
-                <w:color w:val="404040"/>
-                <w:sz w:val="20"/>
-                <w:szCs w:val="20"/>
                 <w:highlight w:val="white"/>
               </w:rPr>
             </w:pPr>
@@ -1275,7 +1064,6 @@
             <w:pPr>
               <w:rPr>
                 <w:b w:val="0"/>
-                <w:color w:val="404040"/>
               </w:rPr>
             </w:pPr>
             <w:r>
@@ -1284,11 +1072,6 @@
                 <w:rtl w:val="0"/>
               </w:rPr>
               <w:t xml:space="preserve">placeholder_tolls</w:t>
-            </w:r>
-            <w:r>
-              <w:rPr>
-                <w:rtl w:val="0"/>
-              </w:rPr>
             </w:r>
           </w:p>
         </w:tc>
@@ -1319,11 +1102,7 @@
               <w:spacing w:after="40" w:lineRule="auto"/>
               <w:jc w:val="right"/>
               <w:rPr>
-                <w:rFonts w:ascii="Verdana" w:cs="Verdana" w:eastAsia="Verdana" w:hAnsi="Verdana"/>
                 <w:b w:val="0"/>
-                <w:color w:val="404040"/>
-                <w:sz w:val="20"/>
-                <w:szCs w:val="20"/>
                 <w:highlight w:val="white"/>
               </w:rPr>
             </w:pPr>
@@ -1364,7 +1143,6 @@
               <w:jc w:val="right"/>
               <w:rPr>
                 <w:b w:val="0"/>
-                <w:color w:val="404040"/>
               </w:rPr>
             </w:pPr>
             <w:r>
@@ -1384,11 +1162,14 @@
           <w:tcPr/>
           <w:p>
             <w:pPr>
-              <w:rPr/>
+              <w:rPr>
+                <w:color w:val="000000"/>
+              </w:rPr>
             </w:pPr>
             <w:r>
               <w:rPr>
                 <w:b w:val="1"/>
+                <w:color w:val="000000"/>
                 <w:rtl w:val="0"/>
               </w:rPr>
               <w:t xml:space="preserve">Total</w:t>
@@ -1443,14 +1224,10 @@
         <w:ind w:left="0" w:right="0" w:firstLine="0"/>
         <w:jc w:val="left"/>
         <w:rPr>
-          <w:rFonts w:ascii="Century Gothic" w:cs="Century Gothic" w:eastAsia="Century Gothic" w:hAnsi="Century Gothic"/>
-          <w:b w:val="0"/>
           <w:i w:val="0"/>
           <w:smallCaps w:val="0"/>
           <w:strike w:val="0"/>
-          <w:color w:val="404040"/>
-          <w:sz w:val="22"/>
-          <w:szCs w:val="22"/>
+          <w:color w:val="000000"/>
           <w:u w:val="none"/>
           <w:shd w:fill="auto" w:val="clear"/>
           <w:vertAlign w:val="baseline"/>
@@ -1458,14 +1235,10 @@
       </w:pPr>
       <w:r>
         <w:rPr>
-          <w:rFonts w:ascii="Century Gothic" w:cs="Century Gothic" w:eastAsia="Century Gothic" w:hAnsi="Century Gothic"/>
-          <w:b w:val="0"/>
           <w:i w:val="0"/>
           <w:smallCaps w:val="0"/>
           <w:strike w:val="0"/>
-          <w:color w:val="404040"/>
-          <w:sz w:val="22"/>
-          <w:szCs w:val="22"/>
+          <w:color w:val="000000"/>
           <w:u w:val="none"/>
           <w:shd w:fill="auto" w:val="clear"/>
           <w:vertAlign w:val="baseline"/>
@@ -1481,6 +1254,7 @@
           <w:i w:val="0"/>
           <w:smallCaps w:val="0"/>
           <w:strike w:val="0"/>
+          <w:color w:val="000000"/>
           <w:u w:val="none"/>
           <w:shd w:fill="auto" w:val="clear"/>
           <w:vertAlign w:val="baseline"/>
@@ -1488,16 +1262,10 @@
       </w:pPr>
       <w:r>
         <w:rPr>
-          <w:rtl w:val="0"/>
-        </w:rPr>
-        <w:t xml:space="preserve">Payment can be made by bank transfer to </w:t>
-      </w:r>
-      <w:r>
-        <w:rPr>
           <w:color w:val="000000"/>
           <w:rtl w:val="0"/>
         </w:rPr>
-        <w:t xml:space="preserve">placeholder_iban</w:t>
+        <w:t xml:space="preserve">Payment can be made by bank transfer to placeholder_iban</w:t>
       </w:r>
       <w:r>
         <w:rPr>
@@ -1522,18 +1290,16 @@
         <w:spacing w:after="40" w:before="0" w:line="276" w:lineRule="auto"/>
         <w:ind w:left="0" w:right="0" w:firstLine="0"/>
         <w:jc w:val="left"/>
-        <w:rPr/>
+        <w:rPr>
+          <w:color w:val="000000"/>
+        </w:rPr>
       </w:pPr>
       <w:r>
         <w:rPr>
-          <w:rFonts w:ascii="Century Gothic" w:cs="Century Gothic" w:eastAsia="Century Gothic" w:hAnsi="Century Gothic"/>
-          <w:b w:val="0"/>
           <w:i w:val="0"/>
           <w:smallCaps w:val="0"/>
           <w:strike w:val="0"/>
-          <w:color w:val="404040"/>
-          <w:sz w:val="22"/>
-          <w:szCs w:val="22"/>
+          <w:color w:val="000000"/>
           <w:u w:val="none"/>
           <w:shd w:fill="auto" w:val="clear"/>
           <w:vertAlign w:val="baseline"/>
@@ -1565,12 +1331,12 @@
         <w:ind w:left="0" w:right="0" w:firstLine="0"/>
         <w:jc w:val="center"/>
         <w:rPr>
-          <w:color w:val="2e75b5"/>
+          <w:color w:val="000000"/>
         </w:rPr>
       </w:pPr>
       <w:r>
         <w:rPr>
-          <w:color w:val="2e75b5"/>
+          <w:color w:val="000000"/>
           <w:rtl w:val="0"/>
         </w:rPr>
         <w:t xml:space="preserve">Thank you for your business!</w:t>
@@ -27508,11 +27274,24 @@
     <w:tcPr>
       <w:shd w:fill="auto" w:val="clear"/>
     </w:tcPr>
+    <w:tblStylePr w:type="band1Horz">
+      <w:tcPr/>
+    </w:tblStylePr>
+    <w:tblStylePr w:type="band1Vert">
+      <w:tcPr/>
+    </w:tblStylePr>
+    <w:tblStylePr w:type="band2Horz">
+      <w:tcPr/>
+    </w:tblStylePr>
+    <w:tblStylePr w:type="band2Vert">
+      <w:tcPr/>
+    </w:tblStylePr>
     <w:tblStylePr w:type="firstCol">
       <w:rPr>
         <w:b w:val="0"/>
         <w:i w:val="0"/>
       </w:rPr>
+      <w:tcPr/>
     </w:tblStylePr>
     <w:tblStylePr w:type="firstRow">
       <w:pPr>
@@ -27523,26 +27302,25 @@
         <w:i w:val="0"/>
         <w:color w:val="2e75b5"/>
       </w:rPr>
-      <w:tcPr>
-        <w:tcBorders>
-          <w:bottom w:color="9cc3e5" w:space="0" w:sz="12" w:val="single"/>
-        </w:tcBorders>
-      </w:tcPr>
+      <w:tcPr/>
     </w:tblStylePr>
     <w:tblStylePr w:type="lastCol">
       <w:rPr>
         <w:b w:val="1"/>
       </w:rPr>
+      <w:tcPr/>
     </w:tblStylePr>
     <w:tblStylePr w:type="lastRow">
       <w:rPr>
         <w:b w:val="1"/>
       </w:rPr>
-      <w:tcPr>
-        <w:tcBorders>
-          <w:top w:color="9cc3e5" w:space="0" w:sz="4" w:val="single"/>
-        </w:tcBorders>
-      </w:tcPr>
+      <w:tcPr/>
+    </w:tblStylePr>
+    <w:tblStylePr w:type="neCell">
+      <w:tcPr/>
+    </w:tblStylePr>
+    <w:tblStylePr w:type="nwCell">
+      <w:tcPr/>
     </w:tblStylePr>
     <w:tblStylePr w:type="seCell">
       <w:rPr>
@@ -27550,6 +27328,7 @@
         <w:i w:val="0"/>
         <w:color w:val="2e75b5"/>
       </w:rPr>
+      <w:tcPr/>
     </w:tblStylePr>
     <w:tblStylePr w:type="swCell">
       <w:rPr>
@@ -27557,6 +27336,7 @@
         <w:i w:val="0"/>
         <w:color w:val="2e75b5"/>
       </w:rPr>
+      <w:tcPr/>
     </w:tblStylePr>
   </w:style>
 </w:styles>

</xml_diff>